<commit_message>
change in angular topics
</commit_message>
<xml_diff>
--- a/Frontend/Angular-GettibgStarted.docx
+++ b/Frontend/Angular-GettibgStarted.docx
@@ -1,6 +1,6 @@
 
 <file path=word/document.xml><?xml version="1.0" encoding="utf-8"?>
-<w:document xmlns:wpc="http://schemas.microsoft.com/office/word/2010/wordprocessingCanvas" xmlns:mc="http://schemas.openxmlformats.org/markup-compatibility/2006" xmlns:o="urn:schemas-microsoft-com:office:office" xmlns:r="http://schemas.openxmlformats.org/officeDocument/2006/relationships" xmlns:m="http://schemas.openxmlformats.org/officeDocument/2006/math" xmlns:v="urn:schemas-microsoft-com:vml" xmlns:wp14="http://schemas.microsoft.com/office/word/2010/wordprocessingDrawing" xmlns:wp="http://schemas.openxmlformats.org/drawingml/2006/wordprocessingDrawing" xmlns:w10="urn:schemas-microsoft-com:office:word" xmlns:w="http://schemas.openxmlformats.org/wordprocessingml/2006/main" xmlns:w14="http://schemas.microsoft.com/office/word/2010/wordml" xmlns:w15="http://schemas.microsoft.com/office/word/2012/wordml" xmlns:wpg="http://schemas.microsoft.com/office/word/2010/wordprocessingGroup" xmlns:wpi="http://schemas.microsoft.com/office/word/2010/wordprocessingInk" xmlns:wne="http://schemas.microsoft.com/office/word/2006/wordml" xmlns:wps="http://schemas.microsoft.com/office/word/2010/wordprocessingShape" mc:Ignorable="w14 w15 wp14">
+<w:document xmlns:wpc="http://schemas.microsoft.com/office/word/2010/wordprocessingCanvas" xmlns:cx="http://schemas.microsoft.com/office/drawing/2014/chartex" xmlns:cx1="http://schemas.microsoft.com/office/drawing/2015/9/8/chartex" xmlns:cx2="http://schemas.microsoft.com/office/drawing/2015/10/21/chartex" xmlns:cx3="http://schemas.microsoft.com/office/drawing/2016/5/9/chartex" xmlns:cx4="http://schemas.microsoft.com/office/drawing/2016/5/10/chartex" xmlns:cx5="http://schemas.microsoft.com/office/drawing/2016/5/11/chartex" xmlns:cx6="http://schemas.microsoft.com/office/drawing/2016/5/12/chartex" xmlns:cx7="http://schemas.microsoft.com/office/drawing/2016/5/13/chartex" xmlns:cx8="http://schemas.microsoft.com/office/drawing/2016/5/14/chartex" xmlns:mc="http://schemas.openxmlformats.org/markup-compatibility/2006" xmlns:aink="http://schemas.microsoft.com/office/drawing/2016/ink" xmlns:am3d="http://schemas.microsoft.com/office/drawing/2017/model3d" xmlns:o="urn:schemas-microsoft-com:office:office" xmlns:r="http://schemas.openxmlformats.org/officeDocument/2006/relationships" xmlns:m="http://schemas.openxmlformats.org/officeDocument/2006/math" xmlns:v="urn:schemas-microsoft-com:vml" xmlns:wp14="http://schemas.microsoft.com/office/word/2010/wordprocessingDrawing" xmlns:wp="http://schemas.openxmlformats.org/drawingml/2006/wordprocessingDrawing" xmlns:w10="urn:schemas-microsoft-com:office:word" xmlns:w="http://schemas.openxmlformats.org/wordprocessingml/2006/main" xmlns:w14="http://schemas.microsoft.com/office/word/2010/wordml" xmlns:w15="http://schemas.microsoft.com/office/word/2012/wordml" xmlns:w16cid="http://schemas.microsoft.com/office/word/2016/wordml/cid" xmlns:w16se="http://schemas.microsoft.com/office/word/2015/wordml/symex" xmlns:wpg="http://schemas.microsoft.com/office/word/2010/wordprocessingGroup" xmlns:wpi="http://schemas.microsoft.com/office/word/2010/wordprocessingInk" xmlns:wne="http://schemas.microsoft.com/office/word/2006/wordml" xmlns:wps="http://schemas.microsoft.com/office/word/2010/wordprocessingShape" mc:Ignorable="w14 w15 w16se w16cid wp14">
   <w:body>
     <w:p>
       <w:pPr>
@@ -511,12 +511,22 @@
         </w:rPr>
         <w:t xml:space="preserve">ES 5 (need no </w:t>
       </w:r>
-      <w:r>
-        <w:rPr>
-          <w:sz w:val="28"/>
-          <w:szCs w:val="28"/>
-        </w:rPr>
-        <w:t>transpiler </w:t>
+      <w:proofErr w:type="spellStart"/>
+      <w:proofErr w:type="gramStart"/>
+      <w:r>
+        <w:rPr>
+          <w:sz w:val="28"/>
+          <w:szCs w:val="28"/>
+        </w:rPr>
+        <w:t>transpiler</w:t>
+      </w:r>
+      <w:proofErr w:type="spellEnd"/>
+      <w:r>
+        <w:rPr>
+          <w:sz w:val="28"/>
+          <w:szCs w:val="28"/>
+        </w:rPr>
+        <w:t> </w:t>
       </w:r>
       <w:r>
         <w:rPr>
@@ -530,7 +540,15 @@
           <w:sz w:val="28"/>
           <w:szCs w:val="28"/>
         </w:rPr>
-        <w:t>as it’s the main language for browsers to understand)</w:t>
+        <w:t>as</w:t>
+      </w:r>
+      <w:proofErr w:type="gramEnd"/>
+      <w:r>
+        <w:rPr>
+          <w:sz w:val="28"/>
+          <w:szCs w:val="28"/>
+        </w:rPr>
+        <w:t xml:space="preserve"> it’s the main language for browsers to understand)</w:t>
       </w:r>
     </w:p>
     <w:p>
@@ -565,14 +583,39 @@
           <w:sz w:val="28"/>
           <w:szCs w:val="28"/>
         </w:rPr>
-        <w:t xml:space="preserve">as a lot of new features like classes, let, arrow and etc. but need to be </w:t>
-      </w:r>
-      <w:r>
-        <w:rPr>
-          <w:sz w:val="28"/>
-          <w:szCs w:val="28"/>
-        </w:rPr>
-        <w:t>transpiler </w:t>
+        <w:t xml:space="preserve">as a lot of new features like classes, let, arrow </w:t>
+      </w:r>
+      <w:proofErr w:type="gramStart"/>
+      <w:r>
+        <w:rPr>
+          <w:sz w:val="28"/>
+          <w:szCs w:val="28"/>
+        </w:rPr>
+        <w:t>and etc.</w:t>
+      </w:r>
+      <w:proofErr w:type="gramEnd"/>
+      <w:r>
+        <w:rPr>
+          <w:sz w:val="28"/>
+          <w:szCs w:val="28"/>
+        </w:rPr>
+        <w:t xml:space="preserve"> but need to be </w:t>
+      </w:r>
+      <w:proofErr w:type="spellStart"/>
+      <w:r>
+        <w:rPr>
+          <w:sz w:val="28"/>
+          <w:szCs w:val="28"/>
+        </w:rPr>
+        <w:t>transpiler</w:t>
+      </w:r>
+      <w:proofErr w:type="spellEnd"/>
+      <w:r>
+        <w:rPr>
+          <w:sz w:val="28"/>
+          <w:szCs w:val="28"/>
+        </w:rPr>
+        <w:t> </w:t>
       </w:r>
       <w:r>
         <w:rPr>
@@ -622,8 +665,41 @@
           <w:sz w:val="28"/>
           <w:szCs w:val="28"/>
         </w:rPr>
-        <w:t xml:space="preserve">tooling, it’s strongly typed and it also can detect JS modules as strongly typed through *.d.ts files and it’s OOP, Also as we said it’s superset of JS so we need to </w:t>
-      </w:r>
+        <w:t>tooling, it’s strongly typed and it also can detect JS modules as strongly typed through *.</w:t>
+      </w:r>
+      <w:proofErr w:type="spellStart"/>
+      <w:r>
+        <w:rPr>
+          <w:sz w:val="28"/>
+          <w:szCs w:val="28"/>
+        </w:rPr>
+        <w:t>d.ts</w:t>
+      </w:r>
+      <w:proofErr w:type="spellEnd"/>
+      <w:r>
+        <w:rPr>
+          <w:sz w:val="28"/>
+          <w:szCs w:val="28"/>
+        </w:rPr>
+        <w:t xml:space="preserve"> files and it’s OOP, </w:t>
+      </w:r>
+      <w:proofErr w:type="gramStart"/>
+      <w:r>
+        <w:rPr>
+          <w:sz w:val="28"/>
+          <w:szCs w:val="28"/>
+        </w:rPr>
+        <w:t>Also</w:t>
+      </w:r>
+      <w:proofErr w:type="gramEnd"/>
+      <w:r>
+        <w:rPr>
+          <w:sz w:val="28"/>
+          <w:szCs w:val="28"/>
+        </w:rPr>
+        <w:t xml:space="preserve"> as we said it’s superset of JS so we need to </w:t>
+      </w:r>
+      <w:proofErr w:type="spellStart"/>
       <w:r>
         <w:rPr>
           <w:sz w:val="28"/>
@@ -631,6 +707,7 @@
         </w:rPr>
         <w:t>transpile</w:t>
       </w:r>
+      <w:proofErr w:type="spellEnd"/>
       <w:r>
         <w:rPr>
           <w:sz w:val="28"/>
@@ -710,23 +787,55 @@
           <w:sz w:val="28"/>
           <w:szCs w:val="28"/>
         </w:rPr>
-        <w:t>Setting up env:</w:t>
-      </w:r>
-    </w:p>
-    <w:p>
-      <w:pPr>
-        <w:pStyle w:val="ListParagraph"/>
-        <w:rPr>
-          <w:sz w:val="28"/>
-          <w:szCs w:val="28"/>
-        </w:rPr>
-      </w:pPr>
-      <w:r>
-        <w:rPr>
-          <w:sz w:val="28"/>
-          <w:szCs w:val="28"/>
-        </w:rPr>
-        <w:t xml:space="preserve">We need only npm and </w:t>
+        <w:t xml:space="preserve">Setting up </w:t>
+      </w:r>
+      <w:proofErr w:type="spellStart"/>
+      <w:r>
+        <w:rPr>
+          <w:sz w:val="28"/>
+          <w:szCs w:val="28"/>
+        </w:rPr>
+        <w:t>env</w:t>
+      </w:r>
+      <w:proofErr w:type="spellEnd"/>
+      <w:r>
+        <w:rPr>
+          <w:sz w:val="28"/>
+          <w:szCs w:val="28"/>
+        </w:rPr>
+        <w:t>:</w:t>
+      </w:r>
+    </w:p>
+    <w:p>
+      <w:pPr>
+        <w:pStyle w:val="ListParagraph"/>
+        <w:rPr>
+          <w:sz w:val="28"/>
+          <w:szCs w:val="28"/>
+        </w:rPr>
+      </w:pPr>
+      <w:r>
+        <w:rPr>
+          <w:sz w:val="28"/>
+          <w:szCs w:val="28"/>
+        </w:rPr>
+        <w:t xml:space="preserve">We need only </w:t>
+      </w:r>
+      <w:proofErr w:type="spellStart"/>
+      <w:r>
+        <w:rPr>
+          <w:sz w:val="28"/>
+          <w:szCs w:val="28"/>
+        </w:rPr>
+        <w:t>npm</w:t>
+      </w:r>
+      <w:proofErr w:type="spellEnd"/>
+      <w:r>
+        <w:rPr>
+          <w:sz w:val="28"/>
+          <w:szCs w:val="28"/>
+        </w:rPr>
+        <w:t xml:space="preserve"> and </w:t>
       </w:r>
       <w:r>
         <w:rPr>
@@ -747,7 +856,71 @@
           <w:sz w:val="28"/>
           <w:szCs w:val="28"/>
         </w:rPr>
-        <w:t>sing npm, we can install libraries, packages, and applications along with their dependencies. We'll need npm to install all of the libraries for Angular and to execute scripts to transpile our code and launch our Angular application.</w:t>
+        <w:t xml:space="preserve">sing </w:t>
+      </w:r>
+      <w:proofErr w:type="spellStart"/>
+      <w:r>
+        <w:rPr>
+          <w:sz w:val="28"/>
+          <w:szCs w:val="28"/>
+        </w:rPr>
+        <w:t>npm</w:t>
+      </w:r>
+      <w:proofErr w:type="spellEnd"/>
+      <w:r>
+        <w:rPr>
+          <w:sz w:val="28"/>
+          <w:szCs w:val="28"/>
+        </w:rPr>
+        <w:t xml:space="preserve">, we can install libraries, packages, and applications along with their dependencies. We'll need </w:t>
+      </w:r>
+      <w:proofErr w:type="spellStart"/>
+      <w:r>
+        <w:rPr>
+          <w:sz w:val="28"/>
+          <w:szCs w:val="28"/>
+        </w:rPr>
+        <w:t>npm</w:t>
+      </w:r>
+      <w:proofErr w:type="spellEnd"/>
+      <w:r>
+        <w:rPr>
+          <w:sz w:val="28"/>
+          <w:szCs w:val="28"/>
+        </w:rPr>
+        <w:t xml:space="preserve"> to install </w:t>
+      </w:r>
+      <w:proofErr w:type="gramStart"/>
+      <w:r>
+        <w:rPr>
+          <w:sz w:val="28"/>
+          <w:szCs w:val="28"/>
+        </w:rPr>
+        <w:t>all of</w:t>
+      </w:r>
+      <w:proofErr w:type="gramEnd"/>
+      <w:r>
+        <w:rPr>
+          <w:sz w:val="28"/>
+          <w:szCs w:val="28"/>
+        </w:rPr>
+        <w:t xml:space="preserve"> the libraries for Angular and to execute scripts to </w:t>
+      </w:r>
+      <w:proofErr w:type="spellStart"/>
+      <w:r>
+        <w:rPr>
+          <w:sz w:val="28"/>
+          <w:szCs w:val="28"/>
+        </w:rPr>
+        <w:t>transpile</w:t>
+      </w:r>
+      <w:proofErr w:type="spellEnd"/>
+      <w:r>
+        <w:rPr>
+          <w:sz w:val="28"/>
+          <w:szCs w:val="28"/>
+        </w:rPr>
+        <w:t xml:space="preserve"> our code and launch our Angular application.</w:t>
       </w:r>
     </w:p>
     <w:p>
@@ -857,14 +1030,7 @@
           <w:sz w:val="28"/>
           <w:szCs w:val="28"/>
         </w:rPr>
-        <w:t>Create</w:t>
-      </w:r>
-      <w:r>
-        <w:rPr>
-          <w:sz w:val="28"/>
-          <w:szCs w:val="28"/>
-        </w:rPr>
-        <w:t xml:space="preserve"> an application folder.</w:t>
+        <w:t>Create an application folder.</w:t>
       </w:r>
     </w:p>
     <w:p>
@@ -884,14 +1050,7 @@
           <w:sz w:val="28"/>
           <w:szCs w:val="28"/>
         </w:rPr>
-        <w:t>Add</w:t>
-      </w:r>
-      <w:r>
-        <w:rPr>
-          <w:sz w:val="28"/>
-          <w:szCs w:val="28"/>
-        </w:rPr>
-        <w:t xml:space="preserve"> package definition and configuration files.</w:t>
+        <w:t>Add package definition and configuration files.</w:t>
       </w:r>
     </w:p>
     <w:p>
@@ -911,14 +1070,7 @@
           <w:sz w:val="28"/>
           <w:szCs w:val="28"/>
         </w:rPr>
-        <w:t>Install</w:t>
-      </w:r>
-      <w:r>
-        <w:rPr>
-          <w:sz w:val="28"/>
-          <w:szCs w:val="28"/>
-        </w:rPr>
-        <w:t xml:space="preserve"> the packages.</w:t>
+        <w:t>Install the packages.</w:t>
       </w:r>
     </w:p>
     <w:p>
@@ -938,14 +1090,7 @@
           <w:sz w:val="28"/>
           <w:szCs w:val="28"/>
         </w:rPr>
-        <w:t>Create</w:t>
-      </w:r>
-      <w:r>
-        <w:rPr>
-          <w:sz w:val="28"/>
-          <w:szCs w:val="28"/>
-        </w:rPr>
-        <w:t xml:space="preserve"> the application's root angular module because every Angular application needs at least one Angular module.</w:t>
+        <w:t>Create the application's root angular module because every Angular application needs at least one Angular module.</w:t>
       </w:r>
     </w:p>
     <w:p>
@@ -965,14 +1110,23 @@
           <w:sz w:val="28"/>
           <w:szCs w:val="28"/>
         </w:rPr>
-        <w:t>Then</w:t>
-      </w:r>
-      <w:r>
-        <w:rPr>
-          <w:sz w:val="28"/>
-          <w:szCs w:val="28"/>
-        </w:rPr>
-        <w:t xml:space="preserve"> create the main.ts file to load that Angular module.</w:t>
+        <w:t xml:space="preserve">Then create the </w:t>
+      </w:r>
+      <w:proofErr w:type="spellStart"/>
+      <w:r>
+        <w:rPr>
+          <w:sz w:val="28"/>
+          <w:szCs w:val="28"/>
+        </w:rPr>
+        <w:t>main.ts</w:t>
+      </w:r>
+      <w:proofErr w:type="spellEnd"/>
+      <w:r>
+        <w:rPr>
+          <w:sz w:val="28"/>
+          <w:szCs w:val="28"/>
+        </w:rPr>
+        <w:t xml:space="preserve"> file to load that Angular module.</w:t>
       </w:r>
     </w:p>
     <w:p>
@@ -992,14 +1146,7 @@
           <w:sz w:val="28"/>
           <w:szCs w:val="28"/>
         </w:rPr>
-        <w:t>And</w:t>
-      </w:r>
-      <w:r>
-        <w:rPr>
-          <w:sz w:val="28"/>
-          <w:szCs w:val="28"/>
-        </w:rPr>
-        <w:t xml:space="preserve"> create the host web page, normally index.html.</w:t>
+        <w:t>And create the host web page, normally index.html.</w:t>
       </w:r>
     </w:p>
     <w:p>
@@ -1039,8 +1186,17 @@
           <w:sz w:val="28"/>
           <w:szCs w:val="28"/>
         </w:rPr>
-        <w:t>Use AngularCLI</w:t>
-      </w:r>
+        <w:t xml:space="preserve">Use </w:t>
+      </w:r>
+      <w:proofErr w:type="spellStart"/>
+      <w:r>
+        <w:rPr>
+          <w:sz w:val="28"/>
+          <w:szCs w:val="28"/>
+        </w:rPr>
+        <w:t>AngularCLI</w:t>
+      </w:r>
+      <w:proofErr w:type="spellEnd"/>
       <w:r>
         <w:rPr>
           <w:sz w:val="28"/>
@@ -1086,7 +1242,23 @@
           <w:sz w:val="28"/>
           <w:szCs w:val="28"/>
         </w:rPr>
-        <w:t xml:space="preserve">Or clone Debra Corata startup project:  </w:t>
+        <w:t xml:space="preserve">Or clone Debra </w:t>
+      </w:r>
+      <w:proofErr w:type="spellStart"/>
+      <w:r>
+        <w:rPr>
+          <w:sz w:val="28"/>
+          <w:szCs w:val="28"/>
+        </w:rPr>
+        <w:t>Corata</w:t>
+      </w:r>
+      <w:proofErr w:type="spellEnd"/>
+      <w:r>
+        <w:rPr>
+          <w:sz w:val="28"/>
+          <w:szCs w:val="28"/>
+        </w:rPr>
+        <w:t xml:space="preserve"> startup project:  </w:t>
       </w:r>
       <w:hyperlink r:id="rId11" w:history="1">
         <w:r>
@@ -1123,15 +1295,17 @@
           <w:sz w:val="28"/>
           <w:szCs w:val="28"/>
         </w:rPr>
-        <w:t xml:space="preserve">For </w:t>
-      </w:r>
-      <w:r>
-        <w:rPr>
-          <w:sz w:val="28"/>
-          <w:szCs w:val="28"/>
-        </w:rPr>
-        <w:t>Debra Corata</w:t>
-      </w:r>
+        <w:t xml:space="preserve">For Debra </w:t>
+      </w:r>
+      <w:proofErr w:type="spellStart"/>
+      <w:r>
+        <w:rPr>
+          <w:sz w:val="28"/>
+          <w:szCs w:val="28"/>
+        </w:rPr>
+        <w:t>Corata</w:t>
+      </w:r>
+      <w:proofErr w:type="spellEnd"/>
       <w:r>
         <w:rPr>
           <w:sz w:val="28"/>
@@ -1173,12 +1347,21 @@
           <w:szCs w:val="28"/>
         </w:rPr>
       </w:pPr>
-      <w:r>
-        <w:rPr>
-          <w:sz w:val="28"/>
-          <w:szCs w:val="28"/>
-        </w:rPr>
-        <w:t>Npm install</w:t>
+      <w:proofErr w:type="spellStart"/>
+      <w:r>
+        <w:rPr>
+          <w:sz w:val="28"/>
+          <w:szCs w:val="28"/>
+        </w:rPr>
+        <w:t>Npm</w:t>
+      </w:r>
+      <w:proofErr w:type="spellEnd"/>
+      <w:r>
+        <w:rPr>
+          <w:sz w:val="28"/>
+          <w:szCs w:val="28"/>
+        </w:rPr>
+        <w:t xml:space="preserve"> install</w:t>
       </w:r>
     </w:p>
     <w:p>
@@ -1193,12 +1376,37 @@
           <w:szCs w:val="28"/>
         </w:rPr>
       </w:pPr>
-      <w:r>
-        <w:rPr>
-          <w:sz w:val="28"/>
-          <w:szCs w:val="28"/>
-        </w:rPr>
-        <w:t>Npm start (to run the start script which let webpack run the server)</w:t>
+      <w:proofErr w:type="spellStart"/>
+      <w:r>
+        <w:rPr>
+          <w:sz w:val="28"/>
+          <w:szCs w:val="28"/>
+        </w:rPr>
+        <w:t>Npm</w:t>
+      </w:r>
+      <w:proofErr w:type="spellEnd"/>
+      <w:r>
+        <w:rPr>
+          <w:sz w:val="28"/>
+          <w:szCs w:val="28"/>
+        </w:rPr>
+        <w:t xml:space="preserve"> start (to run the start script which let </w:t>
+      </w:r>
+      <w:proofErr w:type="spellStart"/>
+      <w:r>
+        <w:rPr>
+          <w:sz w:val="28"/>
+          <w:szCs w:val="28"/>
+        </w:rPr>
+        <w:t>webpack</w:t>
+      </w:r>
+      <w:proofErr w:type="spellEnd"/>
+      <w:r>
+        <w:rPr>
+          <w:sz w:val="28"/>
+          <w:szCs w:val="28"/>
+        </w:rPr>
+        <w:t xml:space="preserve"> run the server)</w:t>
       </w:r>
     </w:p>
     <w:p>
@@ -1238,7 +1446,23 @@
           <w:sz w:val="28"/>
           <w:szCs w:val="28"/>
         </w:rPr>
-        <w:t>There are 2 main different things. ES6 modules which are a modules to organize code and allow us easily reuse our code as shown below:</w:t>
+        <w:t xml:space="preserve">There are 2 main different things. ES6 modules which are </w:t>
+      </w:r>
+      <w:proofErr w:type="gramStart"/>
+      <w:r>
+        <w:rPr>
+          <w:sz w:val="28"/>
+          <w:szCs w:val="28"/>
+        </w:rPr>
+        <w:t>a modules</w:t>
+      </w:r>
+      <w:proofErr w:type="gramEnd"/>
+      <w:r>
+        <w:rPr>
+          <w:sz w:val="28"/>
+          <w:szCs w:val="28"/>
+        </w:rPr>
+        <w:t xml:space="preserve"> to organize code and allow us easily reuse our code as shown below:</w:t>
       </w:r>
     </w:p>
     <w:p>
@@ -1315,7 +1539,7 @@
           <w:sz w:val="28"/>
           <w:szCs w:val="28"/>
         </w:rPr>
-        <w:t xml:space="preserve">As we see in ES6 each js file is a module, and </w:t>
+        <w:t xml:space="preserve">As we see in ES6 each </w:t>
       </w:r>
       <w:proofErr w:type="spellStart"/>
       <w:r>
@@ -1323,17 +1547,68 @@
           <w:sz w:val="28"/>
           <w:szCs w:val="28"/>
         </w:rPr>
-        <w:t>e</w:t>
-      </w:r>
-      <w:bookmarkStart w:id="0" w:name="_GoBack"/>
-      <w:bookmarkEnd w:id="0"/>
+        <w:t>js</w:t>
+      </w:r>
       <w:proofErr w:type="spellEnd"/>
       <w:r>
         <w:rPr>
           <w:sz w:val="28"/>
           <w:szCs w:val="28"/>
         </w:rPr>
-        <w:t xml:space="preserve"> can use this also in typescript so each file is a module and we can export it using </w:t>
+        <w:t xml:space="preserve"> file is a module, and </w:t>
+      </w:r>
+      <w:r>
+        <w:rPr>
+          <w:sz w:val="28"/>
+          <w:szCs w:val="28"/>
+        </w:rPr>
+        <w:t>w</w:t>
+      </w:r>
+      <w:r>
+        <w:rPr>
+          <w:sz w:val="28"/>
+          <w:szCs w:val="28"/>
+        </w:rPr>
+        <w:t xml:space="preserve">e can use this also in typescript so each file is a module and we can export it using </w:t>
+      </w:r>
+      <w:r>
+        <w:rPr>
+          <w:sz w:val="28"/>
+          <w:szCs w:val="28"/>
+        </w:rPr>
+        <w:t xml:space="preserve">export keyword to make it available to be imported in other modules (files) and as a note we import the </w:t>
+      </w:r>
+      <w:proofErr w:type="spellStart"/>
+      <w:r>
+        <w:rPr>
+          <w:sz w:val="28"/>
+          <w:szCs w:val="28"/>
+        </w:rPr>
+        <w:t>js</w:t>
+      </w:r>
+      <w:proofErr w:type="spellEnd"/>
+      <w:r>
+        <w:rPr>
+          <w:sz w:val="28"/>
+          <w:szCs w:val="28"/>
+        </w:rPr>
+        <w:t xml:space="preserve"> file not the </w:t>
+      </w:r>
+      <w:proofErr w:type="spellStart"/>
+      <w:r>
+        <w:rPr>
+          <w:sz w:val="28"/>
+          <w:szCs w:val="28"/>
+        </w:rPr>
+        <w:t>ts</w:t>
+      </w:r>
+      <w:proofErr w:type="spellEnd"/>
+      <w:r>
+        <w:rPr>
+          <w:sz w:val="28"/>
+          <w:szCs w:val="28"/>
+        </w:rPr>
+        <w:t xml:space="preserve"> file. But the angular module is another thing as we use it as organizer to many modules.</w:t>
       </w:r>
     </w:p>
     <w:p>
@@ -1387,13 +1662,642 @@
     </w:p>
     <w:p>
       <w:pPr>
-        <w:pStyle w:val="ListParagraph"/>
-        <w:ind w:left="2160"/>
-        <w:rPr>
-          <w:sz w:val="28"/>
-          <w:szCs w:val="28"/>
-        </w:rPr>
-      </w:pPr>
+        <w:rPr>
+          <w:sz w:val="30"/>
+          <w:szCs w:val="30"/>
+        </w:rPr>
+      </w:pPr>
+    </w:p>
+    <w:p>
+      <w:pPr>
+        <w:rPr>
+          <w:sz w:val="30"/>
+          <w:szCs w:val="30"/>
+        </w:rPr>
+      </w:pPr>
+      <w:r>
+        <w:rPr>
+          <w:sz w:val="30"/>
+          <w:szCs w:val="30"/>
+        </w:rPr>
+        <w:t>Intro to components:</w:t>
+      </w:r>
+    </w:p>
+    <w:p>
+      <w:pPr>
+        <w:pStyle w:val="ListParagraph"/>
+        <w:numPr>
+          <w:ilvl w:val="0"/>
+          <w:numId w:val="1"/>
+        </w:numPr>
+        <w:rPr>
+          <w:sz w:val="30"/>
+          <w:szCs w:val="30"/>
+        </w:rPr>
+      </w:pPr>
+      <w:r>
+        <w:rPr>
+          <w:sz w:val="30"/>
+          <w:szCs w:val="30"/>
+        </w:rPr>
+        <w:lastRenderedPageBreak/>
+        <w:t>What is components:</w:t>
+      </w:r>
+    </w:p>
+    <w:p>
+      <w:pPr>
+        <w:pStyle w:val="ListParagraph"/>
+        <w:rPr>
+          <w:sz w:val="30"/>
+          <w:szCs w:val="30"/>
+        </w:rPr>
+      </w:pPr>
+      <w:r>
+        <w:rPr>
+          <w:sz w:val="30"/>
+          <w:szCs w:val="30"/>
+        </w:rPr>
+        <w:t xml:space="preserve">Component Anatomy: </w:t>
+      </w:r>
+    </w:p>
+    <w:p>
+      <w:pPr>
+        <w:pStyle w:val="ListParagraph"/>
+        <w:rPr>
+          <w:sz w:val="30"/>
+          <w:szCs w:val="30"/>
+        </w:rPr>
+      </w:pPr>
+      <w:r>
+        <w:rPr>
+          <w:noProof/>
+        </w:rPr>
+        <w:drawing>
+          <wp:inline distT="0" distB="0" distL="0" distR="0" wp14:anchorId="78B3CF4B" wp14:editId="33414107">
+            <wp:extent cx="5755985" cy="3006436"/>
+            <wp:effectExtent l="0" t="0" r="0" b="3810"/>
+            <wp:docPr id="9" name="Picture 9"/>
+            <wp:cNvGraphicFramePr>
+              <a:graphicFrameLocks xmlns:a="http://schemas.openxmlformats.org/drawingml/2006/main" noChangeAspect="1"/>
+            </wp:cNvGraphicFramePr>
+            <a:graphic xmlns:a="http://schemas.openxmlformats.org/drawingml/2006/main">
+              <a:graphicData uri="http://schemas.openxmlformats.org/drawingml/2006/picture">
+                <pic:pic xmlns:pic="http://schemas.openxmlformats.org/drawingml/2006/picture">
+                  <pic:nvPicPr>
+                    <pic:cNvPr id="1" name=""/>
+                    <pic:cNvPicPr/>
+                  </pic:nvPicPr>
+                  <pic:blipFill>
+                    <a:blip r:embed="rId14"/>
+                    <a:stretch>
+                      <a:fillRect/>
+                    </a:stretch>
+                  </pic:blipFill>
+                  <pic:spPr>
+                    <a:xfrm>
+                      <a:off x="0" y="0"/>
+                      <a:ext cx="5772709" cy="3015171"/>
+                    </a:xfrm>
+                    <a:prstGeom prst="rect">
+                      <a:avLst/>
+                    </a:prstGeom>
+                  </pic:spPr>
+                </pic:pic>
+              </a:graphicData>
+            </a:graphic>
+          </wp:inline>
+        </w:drawing>
+      </w:r>
+    </w:p>
+    <w:p>
+      <w:pPr>
+        <w:pStyle w:val="ListParagraph"/>
+        <w:rPr>
+          <w:sz w:val="30"/>
+          <w:szCs w:val="30"/>
+        </w:rPr>
+      </w:pPr>
+      <w:r>
+        <w:rPr>
+          <w:sz w:val="30"/>
+          <w:szCs w:val="30"/>
+        </w:rPr>
+        <w:t>Component Example:</w:t>
+      </w:r>
+    </w:p>
+    <w:p>
+      <w:pPr>
+        <w:pStyle w:val="ListParagraph"/>
+        <w:rPr>
+          <w:sz w:val="30"/>
+          <w:szCs w:val="30"/>
+        </w:rPr>
+      </w:pPr>
+      <w:r>
+        <w:rPr>
+          <w:noProof/>
+        </w:rPr>
+        <w:drawing>
+          <wp:inline distT="0" distB="0" distL="0" distR="0" wp14:anchorId="758E7840" wp14:editId="01938617">
+            <wp:extent cx="5793592" cy="3016423"/>
+            <wp:effectExtent l="0" t="0" r="0" b="0"/>
+            <wp:docPr id="10" name="Picture 10"/>
+            <wp:cNvGraphicFramePr>
+              <a:graphicFrameLocks xmlns:a="http://schemas.openxmlformats.org/drawingml/2006/main" noChangeAspect="1"/>
+            </wp:cNvGraphicFramePr>
+            <a:graphic xmlns:a="http://schemas.openxmlformats.org/drawingml/2006/main">
+              <a:graphicData uri="http://schemas.openxmlformats.org/drawingml/2006/picture">
+                <pic:pic xmlns:pic="http://schemas.openxmlformats.org/drawingml/2006/picture">
+                  <pic:nvPicPr>
+                    <pic:cNvPr id="1" name=""/>
+                    <pic:cNvPicPr/>
+                  </pic:nvPicPr>
+                  <pic:blipFill>
+                    <a:blip r:embed="rId15"/>
+                    <a:stretch>
+                      <a:fillRect/>
+                    </a:stretch>
+                  </pic:blipFill>
+                  <pic:spPr>
+                    <a:xfrm>
+                      <a:off x="0" y="0"/>
+                      <a:ext cx="5801936" cy="3020767"/>
+                    </a:xfrm>
+                    <a:prstGeom prst="rect">
+                      <a:avLst/>
+                    </a:prstGeom>
+                  </pic:spPr>
+                </pic:pic>
+              </a:graphicData>
+            </a:graphic>
+          </wp:inline>
+        </w:drawing>
+      </w:r>
+    </w:p>
+    <w:p>
+      <w:pPr>
+        <w:pStyle w:val="ListParagraph"/>
+        <w:numPr>
+          <w:ilvl w:val="0"/>
+          <w:numId w:val="1"/>
+        </w:numPr>
+        <w:rPr>
+          <w:sz w:val="28"/>
+          <w:szCs w:val="28"/>
+        </w:rPr>
+      </w:pPr>
+      <w:r>
+        <w:rPr>
+          <w:sz w:val="28"/>
+          <w:szCs w:val="28"/>
+        </w:rPr>
+        <w:t>Important notes about component:</w:t>
+      </w:r>
+    </w:p>
+    <w:p>
+      <w:pPr>
+        <w:pStyle w:val="ListParagraph"/>
+        <w:numPr>
+          <w:ilvl w:val="1"/>
+          <w:numId w:val="1"/>
+        </w:numPr>
+        <w:rPr>
+          <w:sz w:val="28"/>
+          <w:szCs w:val="28"/>
+        </w:rPr>
+      </w:pPr>
+      <w:r>
+        <w:rPr>
+          <w:sz w:val="28"/>
+          <w:szCs w:val="28"/>
+        </w:rPr>
+        <w:t xml:space="preserve">Root component always called </w:t>
+      </w:r>
+      <w:proofErr w:type="spellStart"/>
+      <w:r>
+        <w:rPr>
+          <w:sz w:val="28"/>
+          <w:szCs w:val="28"/>
+        </w:rPr>
+        <w:t>AppComponent</w:t>
+      </w:r>
+      <w:proofErr w:type="spellEnd"/>
+      <w:r>
+        <w:rPr>
+          <w:sz w:val="28"/>
+          <w:szCs w:val="28"/>
+        </w:rPr>
+        <w:t>.</w:t>
+      </w:r>
+    </w:p>
+    <w:p>
+      <w:pPr>
+        <w:pStyle w:val="ListParagraph"/>
+        <w:numPr>
+          <w:ilvl w:val="1"/>
+          <w:numId w:val="1"/>
+        </w:numPr>
+        <w:rPr>
+          <w:sz w:val="28"/>
+          <w:szCs w:val="28"/>
+        </w:rPr>
+      </w:pPr>
+      <w:r>
+        <w:rPr>
+          <w:sz w:val="28"/>
+          <w:szCs w:val="28"/>
+        </w:rPr>
+        <w:t xml:space="preserve">A class become an angular component when we decorate it with component metadata. </w:t>
+      </w:r>
+    </w:p>
+    <w:p>
+      <w:pPr>
+        <w:pStyle w:val="ListParagraph"/>
+        <w:numPr>
+          <w:ilvl w:val="1"/>
+          <w:numId w:val="1"/>
+        </w:numPr>
+        <w:rPr>
+          <w:sz w:val="28"/>
+          <w:szCs w:val="28"/>
+        </w:rPr>
+      </w:pPr>
+      <w:r>
+        <w:rPr>
+          <w:sz w:val="28"/>
+          <w:szCs w:val="28"/>
+        </w:rPr>
+        <w:t>Decorator is a function that adds metadata to a class, its members, or its method arguments.</w:t>
+      </w:r>
+    </w:p>
+    <w:p>
+      <w:pPr>
+        <w:pStyle w:val="ListParagraph"/>
+        <w:numPr>
+          <w:ilvl w:val="1"/>
+          <w:numId w:val="1"/>
+        </w:numPr>
+        <w:rPr>
+          <w:sz w:val="28"/>
+          <w:szCs w:val="28"/>
+        </w:rPr>
+      </w:pPr>
+      <w:r>
+        <w:rPr>
+          <w:sz w:val="28"/>
+          <w:szCs w:val="28"/>
+        </w:rPr>
+        <w:t>Decorators start by @ and it’s a JS feature that Typescript implement.</w:t>
+      </w:r>
+    </w:p>
+    <w:p>
+      <w:pPr>
+        <w:pStyle w:val="ListParagraph"/>
+        <w:numPr>
+          <w:ilvl w:val="1"/>
+          <w:numId w:val="1"/>
+        </w:numPr>
+        <w:rPr>
+          <w:sz w:val="28"/>
+          <w:szCs w:val="28"/>
+        </w:rPr>
+      </w:pPr>
+      <w:r>
+        <w:rPr>
+          <w:sz w:val="28"/>
+          <w:szCs w:val="28"/>
+        </w:rPr>
+        <w:t>Angular has a lot of built-in decorators and @Component decorator comes from @angular/core module.</w:t>
+      </w:r>
+    </w:p>
+    <w:p>
+      <w:pPr>
+        <w:pStyle w:val="ListParagraph"/>
+        <w:numPr>
+          <w:ilvl w:val="1"/>
+          <w:numId w:val="1"/>
+        </w:numPr>
+        <w:rPr>
+          <w:sz w:val="28"/>
+          <w:szCs w:val="28"/>
+        </w:rPr>
+      </w:pPr>
+      <w:r>
+        <w:rPr>
+          <w:sz w:val="28"/>
+          <w:szCs w:val="28"/>
+        </w:rPr>
+        <w:t>We can build our own custom decorators.</w:t>
+      </w:r>
+    </w:p>
+    <w:p>
+      <w:pPr>
+        <w:pStyle w:val="ListParagraph"/>
+        <w:numPr>
+          <w:ilvl w:val="1"/>
+          <w:numId w:val="1"/>
+        </w:numPr>
+        <w:rPr>
+          <w:sz w:val="28"/>
+          <w:szCs w:val="28"/>
+        </w:rPr>
+      </w:pPr>
+      <w:r>
+        <w:rPr>
+          <w:sz w:val="28"/>
+          <w:szCs w:val="28"/>
+        </w:rPr>
+        <w:lastRenderedPageBreak/>
+        <w:t xml:space="preserve">@Component decorator takes one object has a lot of parameters like the selector and template or </w:t>
+      </w:r>
+      <w:proofErr w:type="spellStart"/>
+      <w:r>
+        <w:rPr>
+          <w:sz w:val="28"/>
+          <w:szCs w:val="28"/>
+        </w:rPr>
+        <w:t>templateUrl</w:t>
+      </w:r>
+      <w:proofErr w:type="spellEnd"/>
+      <w:r>
+        <w:rPr>
+          <w:sz w:val="28"/>
+          <w:szCs w:val="28"/>
+        </w:rPr>
+        <w:t xml:space="preserve"> and a lot more.</w:t>
+      </w:r>
+    </w:p>
+    <w:p>
+      <w:pPr>
+        <w:pStyle w:val="ListParagraph"/>
+        <w:ind w:left="1440"/>
+        <w:rPr>
+          <w:sz w:val="28"/>
+          <w:szCs w:val="28"/>
+        </w:rPr>
+      </w:pPr>
+      <w:r>
+        <w:rPr>
+          <w:noProof/>
+        </w:rPr>
+        <w:drawing>
+          <wp:inline distT="0" distB="0" distL="0" distR="0" wp14:anchorId="498E8A55" wp14:editId="7FA69141">
+            <wp:extent cx="6102927" cy="3066721"/>
+            <wp:effectExtent l="0" t="0" r="0" b="635"/>
+            <wp:docPr id="11" name="Picture 11"/>
+            <wp:cNvGraphicFramePr>
+              <a:graphicFrameLocks xmlns:a="http://schemas.openxmlformats.org/drawingml/2006/main" noChangeAspect="1"/>
+            </wp:cNvGraphicFramePr>
+            <a:graphic xmlns:a="http://schemas.openxmlformats.org/drawingml/2006/main">
+              <a:graphicData uri="http://schemas.openxmlformats.org/drawingml/2006/picture">
+                <pic:pic xmlns:pic="http://schemas.openxmlformats.org/drawingml/2006/picture">
+                  <pic:nvPicPr>
+                    <pic:cNvPr id="1" name=""/>
+                    <pic:cNvPicPr/>
+                  </pic:nvPicPr>
+                  <pic:blipFill>
+                    <a:blip r:embed="rId16"/>
+                    <a:stretch>
+                      <a:fillRect/>
+                    </a:stretch>
+                  </pic:blipFill>
+                  <pic:spPr>
+                    <a:xfrm>
+                      <a:off x="0" y="0"/>
+                      <a:ext cx="6111749" cy="3071154"/>
+                    </a:xfrm>
+                    <a:prstGeom prst="rect">
+                      <a:avLst/>
+                    </a:prstGeom>
+                  </pic:spPr>
+                </pic:pic>
+              </a:graphicData>
+            </a:graphic>
+          </wp:inline>
+        </w:drawing>
+      </w:r>
+      <w:r>
+        <w:rPr>
+          <w:sz w:val="28"/>
+          <w:szCs w:val="28"/>
+        </w:rPr>
+        <w:t xml:space="preserve"> </w:t>
+      </w:r>
+    </w:p>
+    <w:p>
+      <w:pPr>
+        <w:pStyle w:val="ListParagraph"/>
+        <w:numPr>
+          <w:ilvl w:val="1"/>
+          <w:numId w:val="1"/>
+        </w:numPr>
+        <w:rPr>
+          <w:sz w:val="28"/>
+          <w:szCs w:val="28"/>
+        </w:rPr>
+      </w:pPr>
+      <w:r>
+        <w:rPr>
+          <w:sz w:val="28"/>
+          <w:szCs w:val="28"/>
+        </w:rPr>
+        <w:t>We can import from 3</w:t>
+      </w:r>
+      <w:r>
+        <w:rPr>
+          <w:sz w:val="28"/>
+          <w:szCs w:val="28"/>
+          <w:vertAlign w:val="superscript"/>
+        </w:rPr>
+        <w:t>rd</w:t>
+      </w:r>
+      <w:r>
+        <w:rPr>
+          <w:sz w:val="28"/>
+          <w:szCs w:val="28"/>
+        </w:rPr>
+        <w:t xml:space="preserve"> </w:t>
+      </w:r>
+      <w:r>
+        <w:rPr>
+          <w:sz w:val="28"/>
+          <w:szCs w:val="28"/>
+        </w:rPr>
+        <w:t>party</w:t>
+      </w:r>
+      <w:r>
+        <w:rPr>
+          <w:sz w:val="28"/>
+          <w:szCs w:val="28"/>
+        </w:rPr>
+        <w:t xml:space="preserve"> libraries, our own ES modules (That transpiled from our typescript class for example: components) or from angular.</w:t>
+      </w:r>
+    </w:p>
+    <w:p>
+      <w:pPr>
+        <w:pStyle w:val="ListParagraph"/>
+        <w:numPr>
+          <w:ilvl w:val="1"/>
+          <w:numId w:val="1"/>
+        </w:numPr>
+        <w:rPr>
+          <w:sz w:val="28"/>
+          <w:szCs w:val="28"/>
+        </w:rPr>
+      </w:pPr>
+      <w:r>
+        <w:rPr>
+          <w:sz w:val="28"/>
+          <w:szCs w:val="28"/>
+        </w:rPr>
+        <w:t>We can import from angular because angular is modular:</w:t>
+      </w:r>
+    </w:p>
+    <w:p>
+      <w:pPr>
+        <w:pStyle w:val="ListParagraph"/>
+        <w:ind w:left="1440"/>
+        <w:rPr>
+          <w:sz w:val="28"/>
+          <w:szCs w:val="28"/>
+        </w:rPr>
+      </w:pPr>
+      <w:r>
+        <w:rPr>
+          <w:noProof/>
+        </w:rPr>
+        <w:drawing>
+          <wp:inline distT="0" distB="0" distL="0" distR="0" wp14:anchorId="6ECA474F" wp14:editId="7739C0C0">
+            <wp:extent cx="5763491" cy="2579696"/>
+            <wp:effectExtent l="0" t="0" r="8890" b="0"/>
+            <wp:docPr id="12" name="Picture 12"/>
+            <wp:cNvGraphicFramePr>
+              <a:graphicFrameLocks xmlns:a="http://schemas.openxmlformats.org/drawingml/2006/main" noChangeAspect="1"/>
+            </wp:cNvGraphicFramePr>
+            <a:graphic xmlns:a="http://schemas.openxmlformats.org/drawingml/2006/main">
+              <a:graphicData uri="http://schemas.openxmlformats.org/drawingml/2006/picture">
+                <pic:pic xmlns:pic="http://schemas.openxmlformats.org/drawingml/2006/picture">
+                  <pic:nvPicPr>
+                    <pic:cNvPr id="1" name=""/>
+                    <pic:cNvPicPr/>
+                  </pic:nvPicPr>
+                  <pic:blipFill>
+                    <a:blip r:embed="rId17"/>
+                    <a:stretch>
+                      <a:fillRect/>
+                    </a:stretch>
+                  </pic:blipFill>
+                  <pic:spPr>
+                    <a:xfrm>
+                      <a:off x="0" y="0"/>
+                      <a:ext cx="5773875" cy="2584344"/>
+                    </a:xfrm>
+                    <a:prstGeom prst="rect">
+                      <a:avLst/>
+                    </a:prstGeom>
+                  </pic:spPr>
+                </pic:pic>
+              </a:graphicData>
+            </a:graphic>
+          </wp:inline>
+        </w:drawing>
+      </w:r>
+      <w:r>
+        <w:rPr>
+          <w:sz w:val="28"/>
+          <w:szCs w:val="28"/>
+        </w:rPr>
+        <w:t xml:space="preserve"> </w:t>
+      </w:r>
+    </w:p>
+    <w:p>
+      <w:pPr>
+        <w:pStyle w:val="ListParagraph"/>
+        <w:numPr>
+          <w:ilvl w:val="1"/>
+          <w:numId w:val="1"/>
+        </w:numPr>
+        <w:rPr>
+          <w:sz w:val="28"/>
+          <w:szCs w:val="28"/>
+        </w:rPr>
+      </w:pPr>
+      <w:r>
+        <w:rPr>
+          <w:sz w:val="28"/>
+          <w:szCs w:val="28"/>
+        </w:rPr>
+        <w:t xml:space="preserve">Angular CLI creates the </w:t>
+      </w:r>
+      <w:proofErr w:type="spellStart"/>
+      <w:r>
+        <w:rPr>
+          <w:sz w:val="28"/>
+          <w:szCs w:val="28"/>
+        </w:rPr>
+        <w:t>AppComponent</w:t>
+      </w:r>
+      <w:proofErr w:type="spellEnd"/>
+      <w:r>
+        <w:rPr>
+          <w:sz w:val="28"/>
+          <w:szCs w:val="28"/>
+        </w:rPr>
+        <w:t xml:space="preserve"> for us:</w:t>
+      </w:r>
+    </w:p>
+    <w:p>
+      <w:pPr>
+        <w:pStyle w:val="ListParagraph"/>
+        <w:ind w:left="1440"/>
+        <w:rPr>
+          <w:sz w:val="28"/>
+          <w:szCs w:val="28"/>
+        </w:rPr>
+      </w:pPr>
+      <w:bookmarkStart w:id="0" w:name="_GoBack"/>
+      <w:r>
+        <w:rPr>
+          <w:noProof/>
+        </w:rPr>
+        <w:lastRenderedPageBreak/>
+        <w:drawing>
+          <wp:inline distT="0" distB="0" distL="0" distR="0" wp14:anchorId="5926A09D" wp14:editId="31997081">
+            <wp:extent cx="5708073" cy="3573888"/>
+            <wp:effectExtent l="0" t="0" r="6985" b="7620"/>
+            <wp:docPr id="13" name="Picture 13"/>
+            <wp:cNvGraphicFramePr>
+              <a:graphicFrameLocks xmlns:a="http://schemas.openxmlformats.org/drawingml/2006/main" noChangeAspect="1"/>
+            </wp:cNvGraphicFramePr>
+            <a:graphic xmlns:a="http://schemas.openxmlformats.org/drawingml/2006/main">
+              <a:graphicData uri="http://schemas.openxmlformats.org/drawingml/2006/picture">
+                <pic:pic xmlns:pic="http://schemas.openxmlformats.org/drawingml/2006/picture">
+                  <pic:nvPicPr>
+                    <pic:cNvPr id="1" name=""/>
+                    <pic:cNvPicPr/>
+                  </pic:nvPicPr>
+                  <pic:blipFill>
+                    <a:blip r:embed="rId18"/>
+                    <a:stretch>
+                      <a:fillRect/>
+                    </a:stretch>
+                  </pic:blipFill>
+                  <pic:spPr>
+                    <a:xfrm>
+                      <a:off x="0" y="0"/>
+                      <a:ext cx="5716672" cy="3579272"/>
+                    </a:xfrm>
+                    <a:prstGeom prst="rect">
+                      <a:avLst/>
+                    </a:prstGeom>
+                  </pic:spPr>
+                </pic:pic>
+              </a:graphicData>
+            </a:graphic>
+          </wp:inline>
+        </w:drawing>
+      </w:r>
+      <w:bookmarkEnd w:id="0"/>
     </w:p>
     <w:sectPr>
       <w:pgSz w:w="12240" w:h="15840"/>
@@ -1406,7 +2310,7 @@
 </file>
 
 <file path=word/numbering.xml><?xml version="1.0" encoding="utf-8"?>
-<w:numbering xmlns:wpc="http://schemas.microsoft.com/office/word/2010/wordprocessingCanvas" xmlns:mc="http://schemas.openxmlformats.org/markup-compatibility/2006" xmlns:o="urn:schemas-microsoft-com:office:office" xmlns:r="http://schemas.openxmlformats.org/officeDocument/2006/relationships" xmlns:m="http://schemas.openxmlformats.org/officeDocument/2006/math" xmlns:v="urn:schemas-microsoft-com:vml" xmlns:wp14="http://schemas.microsoft.com/office/word/2010/wordprocessingDrawing" xmlns:wp="http://schemas.openxmlformats.org/drawingml/2006/wordprocessingDrawing" xmlns:w10="urn:schemas-microsoft-com:office:word" xmlns:w="http://schemas.openxmlformats.org/wordprocessingml/2006/main" xmlns:w14="http://schemas.microsoft.com/office/word/2010/wordml" xmlns:w15="http://schemas.microsoft.com/office/word/2012/wordml" xmlns:wpg="http://schemas.microsoft.com/office/word/2010/wordprocessingGroup" xmlns:wpi="http://schemas.microsoft.com/office/word/2010/wordprocessingInk" xmlns:wne="http://schemas.microsoft.com/office/word/2006/wordml" xmlns:wps="http://schemas.microsoft.com/office/word/2010/wordprocessingShape" mc:Ignorable="w14 w15 wp14">
+<w:numbering xmlns:wpc="http://schemas.microsoft.com/office/word/2010/wordprocessingCanvas" xmlns:cx="http://schemas.microsoft.com/office/drawing/2014/chartex" xmlns:cx1="http://schemas.microsoft.com/office/drawing/2015/9/8/chartex" xmlns:cx2="http://schemas.microsoft.com/office/drawing/2015/10/21/chartex" xmlns:cx3="http://schemas.microsoft.com/office/drawing/2016/5/9/chartex" xmlns:cx4="http://schemas.microsoft.com/office/drawing/2016/5/10/chartex" xmlns:cx5="http://schemas.microsoft.com/office/drawing/2016/5/11/chartex" xmlns:cx6="http://schemas.microsoft.com/office/drawing/2016/5/12/chartex" xmlns:cx7="http://schemas.microsoft.com/office/drawing/2016/5/13/chartex" xmlns:cx8="http://schemas.microsoft.com/office/drawing/2016/5/14/chartex" xmlns:mc="http://schemas.openxmlformats.org/markup-compatibility/2006" xmlns:aink="http://schemas.microsoft.com/office/drawing/2016/ink" xmlns:am3d="http://schemas.microsoft.com/office/drawing/2017/model3d" xmlns:o="urn:schemas-microsoft-com:office:office" xmlns:r="http://schemas.openxmlformats.org/officeDocument/2006/relationships" xmlns:m="http://schemas.openxmlformats.org/officeDocument/2006/math" xmlns:v="urn:schemas-microsoft-com:vml" xmlns:wp14="http://schemas.microsoft.com/office/word/2010/wordprocessingDrawing" xmlns:wp="http://schemas.openxmlformats.org/drawingml/2006/wordprocessingDrawing" xmlns:w10="urn:schemas-microsoft-com:office:word" xmlns:w="http://schemas.openxmlformats.org/wordprocessingml/2006/main" xmlns:w14="http://schemas.microsoft.com/office/word/2010/wordml" xmlns:w15="http://schemas.microsoft.com/office/word/2012/wordml" xmlns:w16cid="http://schemas.microsoft.com/office/word/2016/wordml/cid" xmlns:w16se="http://schemas.microsoft.com/office/word/2015/wordml/symex" xmlns:wpg="http://schemas.microsoft.com/office/word/2010/wordprocessingGroup" xmlns:wpi="http://schemas.microsoft.com/office/word/2010/wordprocessingInk" xmlns:wne="http://schemas.microsoft.com/office/word/2006/wordml" xmlns:wps="http://schemas.microsoft.com/office/word/2010/wordprocessingShape" mc:Ignorable="w14 w15 w16se w16cid wp14">
   <w:abstractNum w:abstractNumId="0" w15:restartNumberingAfterBreak="0">
     <w:nsid w:val="1A0D26E6"/>
     <w:multiLevelType w:val="hybridMultilevel"/>
@@ -1618,7 +2522,7 @@
 </file>
 
 <file path=word/styles.xml><?xml version="1.0" encoding="utf-8"?>
-<w:styles xmlns:mc="http://schemas.openxmlformats.org/markup-compatibility/2006" xmlns:r="http://schemas.openxmlformats.org/officeDocument/2006/relationships" xmlns:w="http://schemas.openxmlformats.org/wordprocessingml/2006/main" xmlns:w14="http://schemas.microsoft.com/office/word/2010/wordml" xmlns:w15="http://schemas.microsoft.com/office/word/2012/wordml" mc:Ignorable="w14 w15">
+<w:styles xmlns:mc="http://schemas.openxmlformats.org/markup-compatibility/2006" xmlns:r="http://schemas.openxmlformats.org/officeDocument/2006/relationships" xmlns:w="http://schemas.openxmlformats.org/wordprocessingml/2006/main" xmlns:w14="http://schemas.microsoft.com/office/word/2010/wordml" xmlns:w15="http://schemas.microsoft.com/office/word/2012/wordml" xmlns:w16cid="http://schemas.microsoft.com/office/word/2016/wordml/cid" xmlns:w16se="http://schemas.microsoft.com/office/word/2015/wordml/symex" mc:Ignorable="w14 w15 w16se w16cid">
   <w:docDefaults>
     <w:rPrDefault>
       <w:rPr>
@@ -1634,7 +2538,7 @@
       </w:pPr>
     </w:pPrDefault>
   </w:docDefaults>
-  <w:latentStyles w:defLockedState="0" w:defUIPriority="99" w:defSemiHidden="0" w:defUnhideWhenUsed="0" w:defQFormat="0" w:count="371">
+  <w:latentStyles w:defLockedState="0" w:defUIPriority="99" w:defSemiHidden="0" w:defUnhideWhenUsed="0" w:defQFormat="0" w:count="375">
     <w:lsdException w:name="Normal" w:uiPriority="0" w:qFormat="1"/>
     <w:lsdException w:name="heading 1" w:uiPriority="9" w:qFormat="1"/>
     <w:lsdException w:name="heading 2" w:semiHidden="1" w:uiPriority="9" w:unhideWhenUsed="1" w:qFormat="1"/>
@@ -2006,6 +2910,10 @@
     <w:lsdException w:name="List Table 5 Dark Accent 6" w:uiPriority="50"/>
     <w:lsdException w:name="List Table 6 Colorful Accent 6" w:uiPriority="51"/>
     <w:lsdException w:name="List Table 7 Colorful Accent 6" w:uiPriority="52"/>
+    <w:lsdException w:name="Mention" w:semiHidden="1" w:unhideWhenUsed="1"/>
+    <w:lsdException w:name="Smart Hyperlink" w:semiHidden="1" w:unhideWhenUsed="1"/>
+    <w:lsdException w:name="Hashtag" w:semiHidden="1" w:unhideWhenUsed="1"/>
+    <w:lsdException w:name="Unresolved Mention" w:semiHidden="1" w:unhideWhenUsed="1"/>
   </w:latentStyles>
   <w:style w:type="paragraph" w:default="1" w:styleId="Normal">
     <w:name w:val="Normal"/>

</xml_diff>